<commit_message>
Lade till grej under liv
</commit_message>
<xml_diff>
--- a/Annat/Spelideer.docx
+++ b/Annat/Spelideer.docx
@@ -245,6 +245,18 @@
       </w:pPr>
       <w:r>
         <w:t>3 stycken max?</w:t>
+      </w:r>
+    </w:p>
+    <w:p>
+      <w:pPr>
+        <w:pStyle w:val="Liststycke"/>
+        <w:numPr>
+          <w:ilvl w:val="1"/>
+          <w:numId w:val="2"/>
+        </w:numPr>
+      </w:pPr>
+      <w:r>
+        <w:t>Hjärtan som ikoner</w:t>
       </w:r>
       <w:bookmarkStart w:id="0" w:name="_GoBack"/>
       <w:bookmarkEnd w:id="0"/>

</xml_diff>